<commit_message>
Update test scripts with tester name and test date for Lab 7
</commit_message>
<xml_diff>
--- a/docs/Lab7_TestScript_653380024-8.docx
+++ b/docs/Lab7_TestScript_653380024-8.docx
@@ -2090,16 +2090,7 @@
           <w:szCs w:val="28"/>
           <w:lang w:bidi="th-TH"/>
         </w:rPr>
-        <w:t>P</w:t>
-      </w:r>
-      <w:r>
-        <w:rPr>
-          <w:rFonts w:asciiTheme="minorBidi" w:hAnsiTheme="minorBidi"/>
-          <w:sz w:val="28"/>
-          <w:szCs w:val="28"/>
-          <w:lang w:bidi="th-TH"/>
-        </w:rPr>
-        <w:t>ip</w:t>
+        <w:t>Pip</w:t>
       </w:r>
       <w:r>
         <w:rPr>
@@ -2263,7 +2254,7 @@
         <w:pStyle w:val="ListParagraph"/>
         <w:ind w:left="360"/>
         <w:rPr>
-          <w:rFonts w:asciiTheme="minorBidi" w:hAnsiTheme="minorBidi" w:hint="cs"/>
+          <w:rFonts w:asciiTheme="minorBidi" w:hAnsiTheme="minorBidi"/>
           <w:sz w:val="28"/>
           <w:szCs w:val="28"/>
           <w:lang w:bidi="th-TH"/>
@@ -2842,7 +2833,7 @@
     <w:p>
       <w:pPr>
         <w:rPr>
-          <w:rFonts w:asciiTheme="minorBidi" w:hAnsiTheme="minorBidi" w:hint="cs"/>
+          <w:rFonts w:asciiTheme="minorBidi" w:hAnsiTheme="minorBidi"/>
           <w:sz w:val="28"/>
           <w:szCs w:val="28"/>
           <w:lang w:bidi="th-TH"/>
@@ -3265,6 +3256,25 @@
                 <w:lang w:bidi="th-TH"/>
               </w:rPr>
             </w:pPr>
+            <w:r>
+              <w:rPr>
+                <w:rFonts w:asciiTheme="minorBidi" w:hAnsiTheme="minorBidi" w:hint="cs"/>
+                <w:sz w:val="28"/>
+                <w:szCs w:val="28"/>
+                <w:cs/>
+                <w:lang w:bidi="th-TH"/>
+              </w:rPr>
+              <w:t xml:space="preserve">นายวิชชากร บุญประคม </w:t>
+            </w:r>
+            <w:r>
+              <w:rPr>
+                <w:rFonts w:asciiTheme="minorBidi" w:hAnsiTheme="minorBidi"/>
+                <w:sz w:val="28"/>
+                <w:szCs w:val="28"/>
+                <w:lang w:bidi="th-TH"/>
+              </w:rPr>
+              <w:t>653380024-8</w:t>
+            </w:r>
           </w:p>
         </w:tc>
       </w:tr>
@@ -3601,6 +3611,52 @@
                 <w:lang w:bidi="th-TH"/>
               </w:rPr>
             </w:pPr>
+            <w:r>
+              <w:rPr>
+                <w:rFonts w:asciiTheme="minorBidi" w:hAnsiTheme="minorBidi"/>
+                <w:sz w:val="28"/>
+                <w:szCs w:val="28"/>
+                <w:lang w:bidi="th-TH"/>
+              </w:rPr>
+              <w:fldChar w:fldCharType="begin"/>
+            </w:r>
+            <w:r>
+              <w:rPr>
+                <w:rFonts w:asciiTheme="minorBidi" w:hAnsiTheme="minorBidi"/>
+                <w:sz w:val="28"/>
+                <w:szCs w:val="28"/>
+                <w:lang w:bidi="th-TH"/>
+              </w:rPr>
+              <w:instrText xml:space="preserve"> DATE \@ "M/d/yyyy" </w:instrText>
+            </w:r>
+            <w:r>
+              <w:rPr>
+                <w:rFonts w:asciiTheme="minorBidi" w:hAnsiTheme="minorBidi"/>
+                <w:sz w:val="28"/>
+                <w:szCs w:val="28"/>
+                <w:lang w:bidi="th-TH"/>
+              </w:rPr>
+              <w:fldChar w:fldCharType="separate"/>
+            </w:r>
+            <w:r>
+              <w:rPr>
+                <w:rFonts w:asciiTheme="minorBidi" w:hAnsiTheme="minorBidi"/>
+                <w:noProof/>
+                <w:sz w:val="28"/>
+                <w:szCs w:val="28"/>
+                <w:lang w:bidi="th-TH"/>
+              </w:rPr>
+              <w:t>1/9/2025</w:t>
+            </w:r>
+            <w:r>
+              <w:rPr>
+                <w:rFonts w:asciiTheme="minorBidi" w:hAnsiTheme="minorBidi"/>
+                <w:sz w:val="28"/>
+                <w:szCs w:val="28"/>
+                <w:lang w:bidi="th-TH"/>
+              </w:rPr>
+              <w:fldChar w:fldCharType="end"/>
+            </w:r>
           </w:p>
         </w:tc>
       </w:tr>
@@ -6230,6 +6286,24 @@
                 <w:lang w:bidi="th-TH"/>
               </w:rPr>
             </w:pPr>
+            <w:r>
+              <w:rPr>
+                <w:rFonts w:asciiTheme="minorBidi" w:hAnsiTheme="minorBidi" w:cs="Cordia New"/>
+                <w:sz w:val="28"/>
+                <w:szCs w:val="28"/>
+                <w:cs/>
+                <w:lang w:bidi="th-TH"/>
+              </w:rPr>
+              <w:t xml:space="preserve">นายวิชชากร บุญประคม </w:t>
+            </w:r>
+            <w:r>
+              <w:rPr>
+                <w:rFonts w:asciiTheme="minorBidi" w:hAnsiTheme="minorBidi"/>
+                <w:sz w:val="28"/>
+                <w:szCs w:val="28"/>
+              </w:rPr>
+              <w:t>653380024-8</w:t>
+            </w:r>
           </w:p>
         </w:tc>
       </w:tr>
@@ -6556,6 +6630,52 @@
                 <w:lang w:bidi="th-TH"/>
               </w:rPr>
             </w:pPr>
+            <w:r>
+              <w:rPr>
+                <w:rFonts w:asciiTheme="minorBidi" w:hAnsiTheme="minorBidi"/>
+                <w:sz w:val="28"/>
+                <w:szCs w:val="28"/>
+                <w:lang w:bidi="th-TH"/>
+              </w:rPr>
+              <w:fldChar w:fldCharType="begin"/>
+            </w:r>
+            <w:r>
+              <w:rPr>
+                <w:rFonts w:asciiTheme="minorBidi" w:hAnsiTheme="minorBidi"/>
+                <w:sz w:val="28"/>
+                <w:szCs w:val="28"/>
+                <w:lang w:bidi="th-TH"/>
+              </w:rPr>
+              <w:instrText xml:space="preserve"> DATE \@ "M/d/yyyy" </w:instrText>
+            </w:r>
+            <w:r>
+              <w:rPr>
+                <w:rFonts w:asciiTheme="minorBidi" w:hAnsiTheme="minorBidi"/>
+                <w:sz w:val="28"/>
+                <w:szCs w:val="28"/>
+                <w:lang w:bidi="th-TH"/>
+              </w:rPr>
+              <w:fldChar w:fldCharType="separate"/>
+            </w:r>
+            <w:r>
+              <w:rPr>
+                <w:rFonts w:asciiTheme="minorBidi" w:hAnsiTheme="minorBidi"/>
+                <w:noProof/>
+                <w:sz w:val="28"/>
+                <w:szCs w:val="28"/>
+                <w:lang w:bidi="th-TH"/>
+              </w:rPr>
+              <w:t>1/9/2025</w:t>
+            </w:r>
+            <w:r>
+              <w:rPr>
+                <w:rFonts w:asciiTheme="minorBidi" w:hAnsiTheme="minorBidi"/>
+                <w:sz w:val="28"/>
+                <w:szCs w:val="28"/>
+                <w:lang w:bidi="th-TH"/>
+              </w:rPr>
+              <w:fldChar w:fldCharType="end"/>
+            </w:r>
           </w:p>
         </w:tc>
       </w:tr>
@@ -14385,7 +14505,7 @@
           <w:p>
             <w:pPr>
               <w:rPr>
-                <w:rFonts w:asciiTheme="minorBidi" w:hAnsiTheme="minorBidi" w:hint="cs"/>
+                <w:rFonts w:asciiTheme="minorBidi" w:hAnsiTheme="minorBidi"/>
                 <w:sz w:val="28"/>
                 <w:szCs w:val="28"/>
                 <w:lang w:bidi="th-TH"/>
@@ -15095,7 +15215,7 @@
     <w:p>
       <w:pPr>
         <w:rPr>
-          <w:rFonts w:asciiTheme="minorBidi" w:hAnsiTheme="minorBidi" w:hint="cs"/>
+          <w:rFonts w:asciiTheme="minorBidi" w:hAnsiTheme="minorBidi"/>
           <w:sz w:val="28"/>
           <w:szCs w:val="28"/>
           <w:cs/>

</xml_diff>